<commit_message>
Arreglado el Index conforme a W3C Validator Signed-off-by: Eloy Pomares <pomares19728@iesmarenostrum.com>
</commit_message>
<xml_diff>
--- a/Errores Pumas.docx
+++ b/Errores Pumas.docx
@@ -18,249 +18,358 @@
         </w:rPr>
         <w:t>ERRORES DETECTACOS CON LA EXTENSIÓN “WAVE”</w:t>
       </w:r>
+    </w:p>
+    <w:p>
+      <w:pPr>
+        <w:rPr>
+          <w:u w:val="single"/>
+        </w:rPr>
+      </w:pPr>
+      <w:r>
+        <w:rPr>
+          <w:u w:val="single"/>
+        </w:rPr>
+        <w:t>INDEX</w:t>
+      </w:r>
+    </w:p>
+    <w:p>
+      <w:r>
+        <w:t>Las imágenes contenidas carecen de texto alternativo</w:t>
+      </w:r>
+    </w:p>
+    <w:p>
+      <w:r>
+        <w:t xml:space="preserve">Falta un </w:t>
+      </w:r>
+      <w:proofErr w:type="spellStart"/>
+      <w:r>
+        <w:t>ti</w:t>
+      </w:r>
+      <w:r>
+        <w:t>tle</w:t>
+      </w:r>
+      <w:proofErr w:type="spellEnd"/>
+      <w:r>
+        <w:t xml:space="preserve"> y especificar el lenguaje de la página</w:t>
+      </w:r>
+    </w:p>
+    <w:p>
+      <w:r>
+        <w:t>Errores de contraste entre fondo y color de la letra</w:t>
+      </w:r>
+    </w:p>
+    <w:p>
+      <w:pPr>
+        <w:rPr>
+          <w:u w:val="single"/>
+        </w:rPr>
+      </w:pPr>
+      <w:r>
+        <w:rPr>
+          <w:u w:val="single"/>
+        </w:rPr>
+        <w:t>ESO</w:t>
+      </w:r>
+    </w:p>
+    <w:p>
+      <w:r>
+        <w:t>Las imágenes contenidas carecen de texto alternativo</w:t>
+      </w:r>
+    </w:p>
+    <w:p>
+      <w:r>
+        <w:t xml:space="preserve">Falta un </w:t>
+      </w:r>
+      <w:proofErr w:type="spellStart"/>
+      <w:r>
+        <w:t>tit</w:t>
+      </w:r>
+      <w:r>
+        <w:t>le</w:t>
+      </w:r>
+      <w:proofErr w:type="spellEnd"/>
+      <w:r>
+        <w:t xml:space="preserve"> y especificar el lenguaje de la página</w:t>
+      </w:r>
+    </w:p>
+    <w:p>
+      <w:r>
+        <w:t>Errores de contraste entre fondo y color de la letra</w:t>
+      </w:r>
+    </w:p>
+    <w:p>
+      <w:pPr>
+        <w:rPr>
+          <w:u w:val="single"/>
+        </w:rPr>
+      </w:pPr>
+      <w:r>
+        <w:rPr>
+          <w:u w:val="single"/>
+        </w:rPr>
+        <w:t>BACHILLER</w:t>
+      </w:r>
+    </w:p>
+    <w:p>
+      <w:r>
+        <w:t>Las imágenes contenidas carecen de texto alternativo</w:t>
+      </w:r>
+    </w:p>
+    <w:p>
+      <w:r>
+        <w:t xml:space="preserve">Falta un </w:t>
+      </w:r>
+      <w:proofErr w:type="spellStart"/>
+      <w:r>
+        <w:t>ti</w:t>
+      </w:r>
+      <w:r>
+        <w:t>tle</w:t>
+      </w:r>
+      <w:proofErr w:type="spellEnd"/>
+      <w:r>
+        <w:t xml:space="preserve"> y especificar el lenguaje de la página</w:t>
+      </w:r>
+    </w:p>
+    <w:p>
+      <w:r>
+        <w:t>Errores de contraste entre fondo y color de la letra</w:t>
+      </w:r>
+    </w:p>
+    <w:p>
+      <w:pPr>
+        <w:rPr>
+          <w:u w:val="single"/>
+        </w:rPr>
+      </w:pPr>
+      <w:r>
+        <w:rPr>
+          <w:u w:val="single"/>
+        </w:rPr>
+        <w:t>CURSOS FP</w:t>
+      </w:r>
+    </w:p>
+    <w:p>
+      <w:r>
+        <w:t>Las imágenes contenidas carecen de texto alternativo</w:t>
+      </w:r>
+    </w:p>
+    <w:p>
+      <w:r>
+        <w:t xml:space="preserve">Falta un </w:t>
+      </w:r>
+      <w:proofErr w:type="spellStart"/>
+      <w:r>
+        <w:t>ti</w:t>
+      </w:r>
+      <w:r>
+        <w:t>tle</w:t>
+      </w:r>
+      <w:proofErr w:type="spellEnd"/>
+      <w:r>
+        <w:t xml:space="preserve"> y especificar el lenguaje de la página</w:t>
+      </w:r>
+    </w:p>
+    <w:p>
+      <w:r>
+        <w:t>Errores de contraste entre fondo y color de la letra</w:t>
+      </w:r>
+    </w:p>
+    <w:p>
+      <w:pPr>
+        <w:rPr>
+          <w:u w:val="single"/>
+        </w:rPr>
+      </w:pPr>
+      <w:r>
+        <w:rPr>
+          <w:u w:val="single"/>
+        </w:rPr>
+        <w:t>GRADO MEDIO</w:t>
+      </w:r>
+    </w:p>
+    <w:p>
+      <w:r>
+        <w:t>Las imágenes contenidas carecen de texto alternativo</w:t>
+      </w:r>
+    </w:p>
+    <w:p>
+      <w:r>
+        <w:t>Errores de contraste entre fondo y color de la letra</w:t>
+      </w:r>
+    </w:p>
+    <w:p>
+      <w:pPr>
+        <w:rPr>
+          <w:u w:val="single"/>
+        </w:rPr>
+      </w:pPr>
+      <w:r>
+        <w:rPr>
+          <w:u w:val="single"/>
+        </w:rPr>
+        <w:t>GRADO SUPERIOR</w:t>
+      </w:r>
+    </w:p>
+    <w:p>
+      <w:r>
+        <w:t>Las imágenes contenidas carecen de texto alternativo</w:t>
+      </w:r>
+    </w:p>
+    <w:p>
+      <w:r>
+        <w:t>Errores de contraste entre fondo y color de la letra</w:t>
+      </w:r>
+    </w:p>
+    <w:p>
+      <w:pPr>
+        <w:rPr>
+          <w:u w:val="single"/>
+        </w:rPr>
+      </w:pPr>
+      <w:r>
+        <w:rPr>
+          <w:u w:val="single"/>
+        </w:rPr>
+        <w:t>UNIVERSIDAD</w:t>
+      </w:r>
+    </w:p>
+    <w:p>
+      <w:r>
+        <w:t>Las imágenes contenidas carecen de texto alternativo</w:t>
+      </w:r>
+    </w:p>
+    <w:p>
+      <w:r>
+        <w:t xml:space="preserve">Falta un </w:t>
+      </w:r>
+      <w:proofErr w:type="spellStart"/>
+      <w:r>
+        <w:t>ti</w:t>
+      </w:r>
+      <w:r>
+        <w:t>tle</w:t>
+      </w:r>
+      <w:proofErr w:type="spellEnd"/>
+      <w:r>
+        <w:t xml:space="preserve"> y especificar el lenguaje de la página</w:t>
+      </w:r>
+    </w:p>
+    <w:p>
+      <w:r>
+        <w:t>Errores de contraste entre fondo y color de la letra</w:t>
+      </w:r>
+    </w:p>
+    <w:p/>
+    <w:p/>
+    <w:p/>
+    <w:p/>
+    <w:p>
+      <w:pPr>
+        <w:rPr>
+          <w:b/>
+          <w:i/>
+          <w:u w:val="single"/>
+        </w:rPr>
+      </w:pPr>
+      <w:r>
+        <w:rPr>
+          <w:b/>
+          <w:i/>
+          <w:u w:val="single"/>
+        </w:rPr>
+        <w:lastRenderedPageBreak/>
+        <w:t>ERRORES DETECTADOS CON W3C VALIDATOR</w:t>
+      </w:r>
+    </w:p>
+    <w:p>
+      <w:pPr>
+        <w:rPr>
+          <w:u w:val="single"/>
+        </w:rPr>
+      </w:pPr>
+      <w:r>
+        <w:rPr>
+          <w:u w:val="single"/>
+        </w:rPr>
+        <w:t>INDEX</w:t>
+      </w:r>
+    </w:p>
+    <w:p>
+      <w:r>
+        <w:t>La etiqueta &lt;</w:t>
+      </w:r>
+      <w:proofErr w:type="spellStart"/>
+      <w:r>
+        <w:t>header</w:t>
+      </w:r>
+      <w:proofErr w:type="spellEnd"/>
+      <w:r>
+        <w:t>&gt; se encontraba fuera del &lt;</w:t>
+      </w:r>
+      <w:proofErr w:type="spellStart"/>
+      <w:r>
+        <w:t>body</w:t>
+      </w:r>
+      <w:proofErr w:type="spellEnd"/>
+      <w:r>
+        <w:t>&gt; y daba un error fatal</w:t>
+      </w:r>
+    </w:p>
+    <w:p>
+      <w:r>
+        <w:t xml:space="preserve">Había atributos </w:t>
+      </w:r>
+      <w:proofErr w:type="spellStart"/>
+      <w:r>
+        <w:t>IDs</w:t>
+      </w:r>
+      <w:proofErr w:type="spellEnd"/>
+      <w:r>
+        <w:t xml:space="preserve"> repetidos para diferentes elementos de la página</w:t>
+      </w:r>
+    </w:p>
+    <w:p>
+      <w:r>
+        <w:t>La declaración del tipo de documento no era para HTML 5</w:t>
+      </w:r>
+    </w:p>
+    <w:p>
+      <w:r>
+        <w:t>Había propiedades sin espacio de por medio</w:t>
+      </w:r>
+    </w:p>
+    <w:p>
+      <w:r>
+        <w:t>En la propiedad “</w:t>
+      </w:r>
+      <w:proofErr w:type="spellStart"/>
+      <w:r>
+        <w:t>width</w:t>
+      </w:r>
+      <w:proofErr w:type="spellEnd"/>
+      <w:r>
+        <w:t>” de las imágenes se había declarado la medida en “</w:t>
+      </w:r>
+      <w:proofErr w:type="spellStart"/>
+      <w:r>
+        <w:t>px</w:t>
+      </w:r>
+      <w:proofErr w:type="spellEnd"/>
+      <w:r>
+        <w:t>” cuand</w:t>
+      </w:r>
+      <w:r>
+        <w:t>o ya te la pone así por defecto</w:t>
+      </w:r>
+    </w:p>
+    <w:p/>
+    <w:p>
+      <w:r>
+        <w:t>TODO FATAL</w:t>
+      </w:r>
       <w:bookmarkStart w:id="0" w:name="_GoBack"/>
       <w:bookmarkEnd w:id="0"/>
-    </w:p>
-    <w:p>
-      <w:pPr>
-        <w:rPr>
-          <w:u w:val="single"/>
-        </w:rPr>
-      </w:pPr>
-      <w:r>
-        <w:rPr>
-          <w:u w:val="single"/>
-        </w:rPr>
-        <w:t>INDEX</w:t>
-      </w:r>
-    </w:p>
-    <w:p>
-      <w:r>
-        <w:t>Las imágenes contenidas carecen de texto alternativo</w:t>
-      </w:r>
-    </w:p>
-    <w:p>
-      <w:r>
-        <w:t xml:space="preserve">Falta un </w:t>
-      </w:r>
-      <w:proofErr w:type="spellStart"/>
-      <w:r>
-        <w:t>ti</w:t>
-      </w:r>
-      <w:r>
-        <w:t>tle</w:t>
-      </w:r>
-      <w:proofErr w:type="spellEnd"/>
-      <w:r>
-        <w:t xml:space="preserve"> y especificar el lenguaje de la página</w:t>
-      </w:r>
-    </w:p>
-    <w:p>
-      <w:r>
-        <w:t>Errores de contraste entre fondo y color de la letra</w:t>
-      </w:r>
-    </w:p>
-    <w:p>
-      <w:pPr>
-        <w:rPr>
-          <w:u w:val="single"/>
-        </w:rPr>
-      </w:pPr>
-      <w:r>
-        <w:rPr>
-          <w:u w:val="single"/>
-        </w:rPr>
-        <w:t>ESO</w:t>
-      </w:r>
-    </w:p>
-    <w:p>
-      <w:r>
-        <w:t>Las imágenes contenidas carecen de texto alternativo</w:t>
-      </w:r>
-    </w:p>
-    <w:p>
-      <w:r>
-        <w:t xml:space="preserve">Falta un </w:t>
-      </w:r>
-      <w:proofErr w:type="spellStart"/>
-      <w:r>
-        <w:t>tit</w:t>
-      </w:r>
-      <w:r>
-        <w:t>le</w:t>
-      </w:r>
-      <w:proofErr w:type="spellEnd"/>
-      <w:r>
-        <w:t xml:space="preserve"> y especificar el lenguaje de la página</w:t>
-      </w:r>
-    </w:p>
-    <w:p>
-      <w:r>
-        <w:t>Errores de contraste entre fondo y color de la letra</w:t>
-      </w:r>
-    </w:p>
-    <w:p>
-      <w:pPr>
-        <w:rPr>
-          <w:u w:val="single"/>
-        </w:rPr>
-      </w:pPr>
-      <w:r>
-        <w:rPr>
-          <w:u w:val="single"/>
-        </w:rPr>
-        <w:t>BACHILLER</w:t>
-      </w:r>
-    </w:p>
-    <w:p>
-      <w:r>
-        <w:t>Las imágenes contenidas carecen de texto alternativo</w:t>
-      </w:r>
-    </w:p>
-    <w:p>
-      <w:r>
-        <w:t xml:space="preserve">Falta un </w:t>
-      </w:r>
-      <w:proofErr w:type="spellStart"/>
-      <w:r>
-        <w:t>ti</w:t>
-      </w:r>
-      <w:r>
-        <w:t>tle</w:t>
-      </w:r>
-      <w:proofErr w:type="spellEnd"/>
-      <w:r>
-        <w:t xml:space="preserve"> y especificar el lenguaje de la página</w:t>
-      </w:r>
-    </w:p>
-    <w:p>
-      <w:r>
-        <w:t>Errores de contraste entre fondo y color de la letra</w:t>
-      </w:r>
-    </w:p>
-    <w:p>
-      <w:pPr>
-        <w:rPr>
-          <w:u w:val="single"/>
-        </w:rPr>
-      </w:pPr>
-      <w:r>
-        <w:rPr>
-          <w:u w:val="single"/>
-        </w:rPr>
-        <w:t>CURSOS FP</w:t>
-      </w:r>
-    </w:p>
-    <w:p>
-      <w:r>
-        <w:t>Las imágenes contenidas carecen de texto alternativo</w:t>
-      </w:r>
-    </w:p>
-    <w:p>
-      <w:r>
-        <w:t xml:space="preserve">Falta un </w:t>
-      </w:r>
-      <w:proofErr w:type="spellStart"/>
-      <w:r>
-        <w:t>ti</w:t>
-      </w:r>
-      <w:r>
-        <w:t>tle</w:t>
-      </w:r>
-      <w:proofErr w:type="spellEnd"/>
-      <w:r>
-        <w:t xml:space="preserve"> y especificar el lenguaje de la página</w:t>
-      </w:r>
-    </w:p>
-    <w:p>
-      <w:r>
-        <w:t>Errores de contraste entre fondo y color de la letra</w:t>
-      </w:r>
-    </w:p>
-    <w:p>
-      <w:pPr>
-        <w:rPr>
-          <w:u w:val="single"/>
-        </w:rPr>
-      </w:pPr>
-      <w:r>
-        <w:rPr>
-          <w:u w:val="single"/>
-        </w:rPr>
-        <w:t>GRADO MEDIO</w:t>
-      </w:r>
-    </w:p>
-    <w:p>
-      <w:r>
-        <w:t>Las imágenes contenidas carecen de texto alternativo</w:t>
-      </w:r>
-    </w:p>
-    <w:p>
-      <w:r>
-        <w:t>Errores de contraste entre fondo y color de la letra</w:t>
-      </w:r>
-    </w:p>
-    <w:p>
-      <w:pPr>
-        <w:rPr>
-          <w:u w:val="single"/>
-        </w:rPr>
-      </w:pPr>
-      <w:r>
-        <w:rPr>
-          <w:u w:val="single"/>
-        </w:rPr>
-        <w:t>GRADO SUPERIOR</w:t>
-      </w:r>
-    </w:p>
-    <w:p>
-      <w:r>
-        <w:t>Las imágenes contenidas carecen de texto alternativo</w:t>
-      </w:r>
-    </w:p>
-    <w:p>
-      <w:r>
-        <w:t>Errores de contraste entre fondo y color de la letra</w:t>
-      </w:r>
-    </w:p>
-    <w:p>
-      <w:pPr>
-        <w:rPr>
-          <w:u w:val="single"/>
-        </w:rPr>
-      </w:pPr>
-      <w:r>
-        <w:rPr>
-          <w:u w:val="single"/>
-        </w:rPr>
-        <w:t>UNIVERSIDAD</w:t>
-      </w:r>
-    </w:p>
-    <w:p>
-      <w:r>
-        <w:t>Las imágenes contenidas carecen de texto alternativo</w:t>
-      </w:r>
-    </w:p>
-    <w:p>
-      <w:r>
-        <w:t xml:space="preserve">Falta un </w:t>
-      </w:r>
-      <w:proofErr w:type="spellStart"/>
-      <w:r>
-        <w:t>ti</w:t>
-      </w:r>
-      <w:r>
-        <w:t>tle</w:t>
-      </w:r>
-      <w:proofErr w:type="spellEnd"/>
-      <w:r>
-        <w:t xml:space="preserve"> y especificar el lenguaje de la página</w:t>
-      </w:r>
-    </w:p>
-    <w:p>
-      <w:r>
-        <w:t>Errores de contraste entre fondo y color de la letra</w:t>
-      </w:r>
     </w:p>
     <w:sectPr>
       <w:pgSz w:w="11906" w:h="16838"/>

</xml_diff>

<commit_message>
cosas hechas Signed-off-by: Eloy Pomares <pomares19728@iesmarenostrum.com>
</commit_message>
<xml_diff>
--- a/Errores Pumas.docx
+++ b/Errores Pumas.docx
@@ -363,14 +363,268 @@
         <w:t>o ya te la pone así por defecto</w:t>
       </w:r>
     </w:p>
-    <w:p/>
-    <w:p>
-      <w:r>
-        <w:t>TODO FATAL</w:t>
+    <w:p>
+      <w:r>
+        <w:rPr>
+          <w:u w:val="single"/>
+        </w:rPr>
+        <w:t>ESO</w:t>
+      </w:r>
+    </w:p>
+    <w:p>
+      <w:r>
+        <w:t>La etiqueta &lt;</w:t>
+      </w:r>
+      <w:proofErr w:type="spellStart"/>
+      <w:r>
+        <w:t>header</w:t>
+      </w:r>
+      <w:proofErr w:type="spellEnd"/>
+      <w:r>
+        <w:t>&gt; se encontraba fuera del &lt;</w:t>
+      </w:r>
+      <w:proofErr w:type="spellStart"/>
+      <w:r>
+        <w:t>body</w:t>
+      </w:r>
+      <w:proofErr w:type="spellEnd"/>
+      <w:r>
+        <w:t>&gt; y daba un error fatal</w:t>
+      </w:r>
+    </w:p>
+    <w:p>
+      <w:r>
+        <w:t xml:space="preserve">Había atributos </w:t>
+      </w:r>
+      <w:proofErr w:type="spellStart"/>
+      <w:r>
+        <w:t>IDs</w:t>
+      </w:r>
+      <w:proofErr w:type="spellEnd"/>
+      <w:r>
+        <w:t xml:space="preserve"> repetidos para diferentes elementos de la página</w:t>
+      </w:r>
+    </w:p>
+    <w:p>
+      <w:r>
+        <w:t>Había propiedades sin espacio de por medio</w:t>
+      </w:r>
+    </w:p>
+    <w:p>
+      <w:r>
+        <w:t>En la propiedad “</w:t>
+      </w:r>
+      <w:proofErr w:type="spellStart"/>
+      <w:r>
+        <w:t>width</w:t>
+      </w:r>
+      <w:proofErr w:type="spellEnd"/>
+      <w:r>
+        <w:t>” de las imágenes se había declarado la medida en “</w:t>
+      </w:r>
+      <w:proofErr w:type="spellStart"/>
+      <w:r>
+        <w:t>px</w:t>
+      </w:r>
+      <w:proofErr w:type="spellEnd"/>
+      <w:r>
+        <w:t>” cuando ya te la pone así por defecto</w:t>
+      </w:r>
+    </w:p>
+    <w:p>
+      <w:r>
+        <w:t>Los elementos &lt;</w:t>
+      </w:r>
+      <w:proofErr w:type="spellStart"/>
+      <w:r>
+        <w:t>img</w:t>
+      </w:r>
+      <w:proofErr w:type="spellEnd"/>
+      <w:r>
+        <w:t>&gt; tenían etiqueta de cierre</w:t>
+      </w:r>
+    </w:p>
+    <w:p>
+      <w:r>
+        <w:t xml:space="preserve">Hay un error en los </w:t>
+      </w:r>
+      <w:proofErr w:type="spellStart"/>
+      <w:r>
+        <w:t>width</w:t>
+      </w:r>
+      <w:proofErr w:type="spellEnd"/>
+      <w:r>
+        <w:t xml:space="preserve"> de las imágenes que se refieren a la unidad de porcentaje, puesto que cambia completamente la estética de éstas, no se ha corregido.</w:t>
+      </w:r>
+    </w:p>
+    <w:p>
+      <w:pPr>
+        <w:rPr>
+          <w:u w:val="single"/>
+        </w:rPr>
+      </w:pPr>
+      <w:r>
+        <w:rPr>
+          <w:u w:val="single"/>
+        </w:rPr>
+        <w:t>BACHILLER</w:t>
+      </w:r>
+    </w:p>
+    <w:p>
+      <w:r>
+        <w:t>La etiqueta &lt;</w:t>
+      </w:r>
+      <w:proofErr w:type="spellStart"/>
+      <w:r>
+        <w:t>header</w:t>
+      </w:r>
+      <w:proofErr w:type="spellEnd"/>
+      <w:r>
+        <w:t>&gt; se encontraba fuera del &lt;</w:t>
+      </w:r>
+      <w:proofErr w:type="spellStart"/>
+      <w:r>
+        <w:t>body</w:t>
+      </w:r>
+      <w:proofErr w:type="spellEnd"/>
+      <w:r>
+        <w:t>&gt; y daba un error fatal</w:t>
+      </w:r>
+    </w:p>
+    <w:p>
+      <w:r>
+        <w:t xml:space="preserve">Había atributos </w:t>
+      </w:r>
+      <w:proofErr w:type="spellStart"/>
+      <w:r>
+        <w:t>IDs</w:t>
+      </w:r>
+      <w:proofErr w:type="spellEnd"/>
+      <w:r>
+        <w:t xml:space="preserve"> repetidos para diferentes elementos de la página</w:t>
+      </w:r>
+    </w:p>
+    <w:p>
+      <w:r>
+        <w:t>Había propiedades sin espacio de por medio</w:t>
+      </w:r>
+    </w:p>
+    <w:p>
+      <w:r>
+        <w:t>En la propiedad “</w:t>
+      </w:r>
+      <w:proofErr w:type="spellStart"/>
+      <w:r>
+        <w:t>width</w:t>
+      </w:r>
+      <w:proofErr w:type="spellEnd"/>
+      <w:r>
+        <w:t>” de las imágenes se había declarado la medida en “</w:t>
+      </w:r>
+      <w:proofErr w:type="spellStart"/>
+      <w:r>
+        <w:t>px</w:t>
+      </w:r>
+      <w:proofErr w:type="spellEnd"/>
+      <w:r>
+        <w:t>” cuando ya te la pone así por defecto</w:t>
+      </w:r>
+    </w:p>
+    <w:p>
+      <w:r>
+        <w:t>Había un elemento &lt;h2&gt; insertado en un párrafo</w:t>
+      </w:r>
+    </w:p>
+    <w:p>
+      <w:pPr>
+        <w:rPr>
+          <w:u w:val="single"/>
+        </w:rPr>
+      </w:pPr>
+      <w:r>
+        <w:rPr>
+          <w:u w:val="single"/>
+        </w:rPr>
+        <w:t>UNIVERSIDAD</w:t>
+      </w:r>
+    </w:p>
+    <w:p>
+      <w:r>
+        <w:t>La etiqueta &lt;</w:t>
+      </w:r>
+      <w:proofErr w:type="spellStart"/>
+      <w:r>
+        <w:t>header</w:t>
+      </w:r>
+      <w:proofErr w:type="spellEnd"/>
+      <w:r>
+        <w:t>&gt; se encontraba fuera del &lt;</w:t>
+      </w:r>
+      <w:proofErr w:type="spellStart"/>
+      <w:r>
+        <w:t>body</w:t>
+      </w:r>
+      <w:proofErr w:type="spellEnd"/>
+      <w:r>
+        <w:t>&gt; y daba un error fatal</w:t>
+      </w:r>
+    </w:p>
+    <w:p>
+      <w:r>
+        <w:t xml:space="preserve">Había atributos </w:t>
+      </w:r>
+      <w:proofErr w:type="spellStart"/>
+      <w:r>
+        <w:t>IDs</w:t>
+      </w:r>
+      <w:proofErr w:type="spellEnd"/>
+      <w:r>
+        <w:t xml:space="preserve"> repetidos para diferentes elementos de la página</w:t>
+      </w:r>
+    </w:p>
+    <w:p>
+      <w:r>
+        <w:t>Había propiedades sin espacio de por medio</w:t>
+      </w:r>
+    </w:p>
+    <w:p>
+      <w:r>
+        <w:t>En la propiedad “</w:t>
+      </w:r>
+      <w:proofErr w:type="spellStart"/>
+      <w:r>
+        <w:t>width</w:t>
+      </w:r>
+      <w:proofErr w:type="spellEnd"/>
+      <w:r>
+        <w:t>” de las imágenes se había declarado la medida en “</w:t>
+      </w:r>
+      <w:proofErr w:type="spellStart"/>
+      <w:r>
+        <w:t>px</w:t>
+      </w:r>
+      <w:proofErr w:type="spellEnd"/>
+      <w:r>
+        <w:t>” cuando ya te la pone así por defecto</w:t>
+      </w:r>
+    </w:p>
+    <w:p>
+      <w:r>
+        <w:t>Había un elemento &lt;h2&gt; insertado en un párrafo</w:t>
+      </w:r>
+      <w:r>
+        <w:t xml:space="preserve"> en repetidas ocasiones</w:t>
+      </w:r>
+    </w:p>
+    <w:p>
+      <w:r>
+        <w:t>Se detectaba error de dobles comillas en un texto, corregido con comillas simples</w:t>
       </w:r>
       <w:bookmarkStart w:id="0" w:name="_GoBack"/>
       <w:bookmarkEnd w:id="0"/>
     </w:p>
+    <w:p/>
+    <w:p/>
     <w:sectPr>
       <w:pgSz w:w="11906" w:h="16838"/>
       <w:pgMar w:top="1417" w:right="1701" w:bottom="1417" w:left="1701" w:header="708" w:footer="708" w:gutter="0"/>

</xml_diff>

<commit_message>
Revisión y corrección terminada en Pumas Signed-off-by: Eloy Pomares <pomares19728@iesmarenostrum.com>
</commit_message>
<xml_diff>
--- a/Errores Pumas.docx
+++ b/Errores Pumas.docx
@@ -610,21 +610,264 @@
     </w:p>
     <w:p>
       <w:r>
-        <w:t>Había un elemento &lt;h2&gt; insertado en un párrafo</w:t>
-      </w:r>
-      <w:r>
-        <w:t xml:space="preserve"> en repetidas ocasiones</w:t>
+        <w:t>Había un elemento &lt;h2&gt; insertado en un párrafo en repetidas ocasiones</w:t>
       </w:r>
     </w:p>
     <w:p>
       <w:r>
         <w:t>Se detectaba error de dobles comillas en un texto, corregido con comillas simples</w:t>
+      </w:r>
+    </w:p>
+    <w:p/>
+    <w:p>
+      <w:pPr>
+        <w:rPr>
+          <w:u w:val="single"/>
+        </w:rPr>
+      </w:pPr>
+      <w:r>
+        <w:rPr>
+          <w:u w:val="single"/>
+        </w:rPr>
+        <w:lastRenderedPageBreak/>
+        <w:t>CURSOS FP</w:t>
+      </w:r>
+    </w:p>
+    <w:p>
+      <w:r>
+        <w:t>La etiqueta &lt;</w:t>
+      </w:r>
+      <w:proofErr w:type="spellStart"/>
+      <w:r>
+        <w:t>header</w:t>
+      </w:r>
+      <w:proofErr w:type="spellEnd"/>
+      <w:r>
+        <w:t>&gt; se encontraba fuera del &lt;</w:t>
+      </w:r>
+      <w:proofErr w:type="spellStart"/>
+      <w:r>
+        <w:t>body</w:t>
+      </w:r>
+      <w:proofErr w:type="spellEnd"/>
+      <w:r>
+        <w:t>&gt; y daba un error fatal</w:t>
+      </w:r>
+    </w:p>
+    <w:p>
+      <w:r>
+        <w:t xml:space="preserve">Había atributos </w:t>
+      </w:r>
+      <w:proofErr w:type="spellStart"/>
+      <w:r>
+        <w:t>IDs</w:t>
+      </w:r>
+      <w:proofErr w:type="spellEnd"/>
+      <w:r>
+        <w:t xml:space="preserve"> repetidos para diferentes elementos de la página</w:t>
+      </w:r>
+    </w:p>
+    <w:p>
+      <w:r>
+        <w:t>Había propiedades sin espacio de por medio</w:t>
+      </w:r>
+    </w:p>
+    <w:p>
+      <w:r>
+        <w:t>En la propiedad “</w:t>
+      </w:r>
+      <w:proofErr w:type="spellStart"/>
+      <w:r>
+        <w:t>width</w:t>
+      </w:r>
+      <w:proofErr w:type="spellEnd"/>
+      <w:r>
+        <w:t>” de las imágenes se había declarado la medida en “</w:t>
+      </w:r>
+      <w:proofErr w:type="spellStart"/>
+      <w:r>
+        <w:t>px</w:t>
+      </w:r>
+      <w:proofErr w:type="spellEnd"/>
+      <w:r>
+        <w:t>” cuando ya te la pone así por defecto</w:t>
+      </w:r>
+    </w:p>
+    <w:p>
+      <w:r>
+        <w:t>Había un elemento &lt;h2&gt; insertado en un párrafo en repetidas ocasiones</w:t>
+      </w:r>
+      <w:r>
+        <w:t xml:space="preserve"> al igual que listas</w:t>
+      </w:r>
+    </w:p>
+    <w:p>
+      <w:pPr>
+        <w:rPr>
+          <w:u w:val="single"/>
+        </w:rPr>
+      </w:pPr>
+      <w:r>
+        <w:rPr>
+          <w:u w:val="single"/>
+        </w:rPr>
+        <w:t>GRADO MEDIO</w:t>
+      </w:r>
+    </w:p>
+    <w:p>
+      <w:r>
+        <w:t>La etiqueta &lt;</w:t>
+      </w:r>
+      <w:proofErr w:type="spellStart"/>
+      <w:r>
+        <w:t>header</w:t>
+      </w:r>
+      <w:proofErr w:type="spellEnd"/>
+      <w:r>
+        <w:t>&gt; se encontraba fuera del &lt;</w:t>
+      </w:r>
+      <w:proofErr w:type="spellStart"/>
+      <w:r>
+        <w:t>body</w:t>
+      </w:r>
+      <w:proofErr w:type="spellEnd"/>
+      <w:r>
+        <w:t>&gt; y daba un error fatal</w:t>
+      </w:r>
+    </w:p>
+    <w:p>
+      <w:r>
+        <w:t xml:space="preserve">Había atributos </w:t>
+      </w:r>
+      <w:proofErr w:type="spellStart"/>
+      <w:r>
+        <w:t>IDs</w:t>
+      </w:r>
+      <w:proofErr w:type="spellEnd"/>
+      <w:r>
+        <w:t xml:space="preserve"> repetidos para diferentes elementos de la página</w:t>
+      </w:r>
+    </w:p>
+    <w:p>
+      <w:r>
+        <w:t>Había propiedades sin espacio de por medio</w:t>
+      </w:r>
+    </w:p>
+    <w:p>
+      <w:r>
+        <w:t>En la propiedad “</w:t>
+      </w:r>
+      <w:proofErr w:type="spellStart"/>
+      <w:r>
+        <w:t>width</w:t>
+      </w:r>
+      <w:proofErr w:type="spellEnd"/>
+      <w:r>
+        <w:t>” de las imágenes se había declarado la medida en “</w:t>
+      </w:r>
+      <w:proofErr w:type="spellStart"/>
+      <w:r>
+        <w:t>px</w:t>
+      </w:r>
+      <w:proofErr w:type="spellEnd"/>
+      <w:r>
+        <w:t>” cuando ya te la pone así por defecto</w:t>
+      </w:r>
+    </w:p>
+    <w:p>
+      <w:r>
+        <w:t>Había un elemento &lt;h2&gt; insertado en un párrafo en repetidas ocasiones</w:t>
+      </w:r>
+      <w:r>
+        <w:t xml:space="preserve"> al igual que listas</w:t>
+      </w:r>
+    </w:p>
+    <w:p>
+      <w:pPr>
+        <w:rPr>
+          <w:u w:val="single"/>
+        </w:rPr>
+      </w:pPr>
+      <w:r>
+        <w:rPr>
+          <w:u w:val="single"/>
+        </w:rPr>
+        <w:t>GRADO SUPERIOR</w:t>
+      </w:r>
+    </w:p>
+    <w:p>
+      <w:r>
+        <w:t>La etiqueta &lt;</w:t>
+      </w:r>
+      <w:proofErr w:type="spellStart"/>
+      <w:r>
+        <w:t>header</w:t>
+      </w:r>
+      <w:proofErr w:type="spellEnd"/>
+      <w:r>
+        <w:t>&gt; se encontraba fuera del &lt;</w:t>
+      </w:r>
+      <w:proofErr w:type="spellStart"/>
+      <w:r>
+        <w:t>body</w:t>
+      </w:r>
+      <w:proofErr w:type="spellEnd"/>
+      <w:r>
+        <w:t>&gt; y daba un error fatal</w:t>
+      </w:r>
+    </w:p>
+    <w:p>
+      <w:r>
+        <w:t xml:space="preserve">Había atributos </w:t>
+      </w:r>
+      <w:proofErr w:type="spellStart"/>
+      <w:r>
+        <w:t>IDs</w:t>
+      </w:r>
+      <w:proofErr w:type="spellEnd"/>
+      <w:r>
+        <w:t xml:space="preserve"> repetidos para diferentes elementos de la página</w:t>
+      </w:r>
+    </w:p>
+    <w:p>
+      <w:r>
+        <w:t>Había propiedades sin espacio de por medio</w:t>
+      </w:r>
+    </w:p>
+    <w:p>
+      <w:r>
+        <w:t>En la propiedad “</w:t>
+      </w:r>
+      <w:proofErr w:type="spellStart"/>
+      <w:r>
+        <w:t>width</w:t>
+      </w:r>
+      <w:proofErr w:type="spellEnd"/>
+      <w:r>
+        <w:t>” de las imágenes se había declarado la medida en “</w:t>
+      </w:r>
+      <w:proofErr w:type="spellStart"/>
+      <w:r>
+        <w:t>px</w:t>
+      </w:r>
+      <w:proofErr w:type="spellEnd"/>
+      <w:r>
+        <w:t>” cuando ya te la pone así por defecto</w:t>
+      </w:r>
+    </w:p>
+    <w:p>
+      <w:r>
+        <w:t>Había un elemento &lt;h2&gt; insertado en un párrafo en repetidas ocasiones</w:t>
+      </w:r>
+      <w:r>
+        <w:t xml:space="preserve"> a</w:t>
       </w:r>
       <w:bookmarkStart w:id="0" w:name="_GoBack"/>
       <w:bookmarkEnd w:id="0"/>
-    </w:p>
-    <w:p/>
-    <w:p/>
+      <w:r>
+        <w:t>l igual que listas</w:t>
+      </w:r>
+    </w:p>
     <w:sectPr>
       <w:pgSz w:w="11906" w:h="16838"/>
       <w:pgMar w:top="1417" w:right="1701" w:bottom="1417" w:left="1701" w:header="708" w:footer="708" w:gutter="0"/>

</xml_diff>